<commit_message>
Se añaden referencias a cada nivel con el fin de intentar mostrar mejor que se quiere lograr con cada uno de ellos
</commit_message>
<xml_diff>
--- a/Momento I/Momento I documento.docx
+++ b/Momento I/Momento I documento.docx
@@ -63,6 +63,49 @@
           <w:rtl w:val="0"/>
         </w:rPr>
         <w:t xml:space="preserve">Nivel I Supervivencia en las Murallas</w:t>
+        <w:br w:type="textWrapping"/>
+        <w:br w:type="textWrapping"/>
+        <w:t xml:space="preserve">(Referencia: Vampire survivors por Luca Galante</w:t>
+      </w:r>
+    </w:p>
+    <w:p>
+      <w:pPr>
+        <w:rPr>
+          <w:b w:val="1"/>
+          <w:sz w:val="34"/>
+          <w:szCs w:val="34"/>
+        </w:rPr>
+      </w:pPr>
+      <w:r>
+        <w:rPr>
+          <w:b w:val="1"/>
+          <w:sz w:val="34"/>
+          <w:szCs w:val="34"/>
+          <w:rtl w:val="0"/>
+        </w:rPr>
+        <w:t xml:space="preserve">Link: </w:t>
+      </w:r>
+      <w:hyperlink r:id="rId6">
+        <w:r>
+          <w:rPr>
+            <w:b w:val="1"/>
+            <w:color w:val="0000ee"/>
+            <w:sz w:val="34"/>
+            <w:szCs w:val="34"/>
+            <w:u w:val="single"/>
+            <w:rtl w:val="0"/>
+          </w:rPr>
+          <w:t xml:space="preserve">Launch Trailer - Vampire Survivors</w:t>
+        </w:r>
+      </w:hyperlink>
+      <w:r>
+        <w:rPr>
+          <w:b w:val="1"/>
+          <w:sz w:val="34"/>
+          <w:szCs w:val="34"/>
+          <w:rtl w:val="0"/>
+        </w:rPr>
+        <w:t xml:space="preserve">)</w:t>
       </w:r>
     </w:p>
     <w:p>
@@ -500,6 +543,75 @@
     </w:p>
     <w:p>
       <w:pPr>
+        <w:rPr>
+          <w:b w:val="1"/>
+          <w:sz w:val="34"/>
+          <w:szCs w:val="34"/>
+        </w:rPr>
+      </w:pPr>
+      <w:r>
+        <w:rPr>
+          <w:b w:val="1"/>
+          <w:sz w:val="34"/>
+          <w:szCs w:val="34"/>
+          <w:rtl w:val="0"/>
+        </w:rPr>
+        <w:t xml:space="preserve">(Referencia: Slay the Spire por MegaCrit</w:t>
+      </w:r>
+    </w:p>
+    <w:p>
+      <w:pPr>
+        <w:rPr/>
+      </w:pPr>
+      <w:r>
+        <w:rPr>
+          <w:b w:val="1"/>
+          <w:sz w:val="34"/>
+          <w:szCs w:val="34"/>
+          <w:rtl w:val="0"/>
+        </w:rPr>
+        <w:t xml:space="preserve">Link: </w:t>
+      </w:r>
+      <w:hyperlink r:id="rId7">
+        <w:r>
+          <w:rPr>
+            <w:b w:val="1"/>
+            <w:color w:val="0000ee"/>
+            <w:sz w:val="34"/>
+            <w:szCs w:val="34"/>
+            <w:u w:val="single"/>
+            <w:rtl w:val="0"/>
+          </w:rPr>
+          <w:t xml:space="preserve">Slay the Spire - Official Launch Trailer</w:t>
+        </w:r>
+      </w:hyperlink>
+      <w:r>
+        <w:rPr>
+          <w:b w:val="1"/>
+          <w:sz w:val="34"/>
+          <w:szCs w:val="34"/>
+          <w:rtl w:val="0"/>
+        </w:rPr>
+        <w:t xml:space="preserve">)</w:t>
+      </w:r>
+      <w:r>
+        <w:rPr>
+          <w:rtl w:val="0"/>
+        </w:rPr>
+      </w:r>
+    </w:p>
+    <w:p>
+      <w:pPr>
+        <w:rPr/>
+      </w:pPr>
+      <w:r>
+        <w:rPr>
+          <w:rtl w:val="0"/>
+        </w:rPr>
+      </w:r>
+    </w:p>
+    <w:p>
+      <w:pPr>
         <w:rPr/>
       </w:pPr>
       <w:r>
@@ -974,6 +1086,75 @@
           <w:rtl w:val="0"/>
         </w:rPr>
         <w:t xml:space="preserve">Nivel 3: Defensa de las Murallas Teodosianas</w:t>
+      </w:r>
+    </w:p>
+    <w:p>
+      <w:pPr>
+        <w:rPr>
+          <w:b w:val="1"/>
+          <w:sz w:val="34"/>
+          <w:szCs w:val="34"/>
+        </w:rPr>
+      </w:pPr>
+      <w:r>
+        <w:rPr>
+          <w:b w:val="1"/>
+          <w:sz w:val="34"/>
+          <w:szCs w:val="34"/>
+          <w:rtl w:val="0"/>
+        </w:rPr>
+        <w:t xml:space="preserve">(Referencia: Kingdom Rush por Ironhide Game Studio</w:t>
+      </w:r>
+    </w:p>
+    <w:p>
+      <w:pPr>
+        <w:rPr/>
+      </w:pPr>
+      <w:r>
+        <w:rPr>
+          <w:b w:val="1"/>
+          <w:sz w:val="34"/>
+          <w:szCs w:val="34"/>
+          <w:rtl w:val="0"/>
+        </w:rPr>
+        <w:t xml:space="preserve">Link: </w:t>
+      </w:r>
+      <w:hyperlink r:id="rId8">
+        <w:r>
+          <w:rPr>
+            <w:b w:val="1"/>
+            <w:color w:val="0000ee"/>
+            <w:sz w:val="34"/>
+            <w:szCs w:val="34"/>
+            <w:u w:val="single"/>
+            <w:rtl w:val="0"/>
+          </w:rPr>
+          <w:t xml:space="preserve">Kingdom Rush Trailer</w:t>
+        </w:r>
+      </w:hyperlink>
+      <w:r>
+        <w:rPr>
+          <w:b w:val="1"/>
+          <w:sz w:val="34"/>
+          <w:szCs w:val="34"/>
+          <w:rtl w:val="0"/>
+        </w:rPr>
+        <w:t xml:space="preserve"> )</w:t>
+      </w:r>
+      <w:r>
+        <w:rPr>
+          <w:rtl w:val="0"/>
+        </w:rPr>
+      </w:r>
+    </w:p>
+    <w:p>
+      <w:pPr>
+        <w:rPr/>
+      </w:pPr>
+      <w:r>
+        <w:rPr>
+          <w:rtl w:val="0"/>
+        </w:rPr>
       </w:r>
     </w:p>
     <w:p>

</xml_diff>